<commit_message>
Delete outdated question log and add new common questions with detailed responses in test files
</commit_message>
<xml_diff>
--- a/agents/bennutritionniste.ai/documents/email.docx
+++ b/agents/bennutritionniste.ai/documents/email.docx
@@ -13,7 +13,13 @@
         <w:rPr>
           <w:lang w:val="fr-CA"/>
         </w:rPr>
-        <w:t>Madame, Monsieur,</w:t>
+        <w:t>Bonjour</w:t>
+      </w:r>
+      <w:r>
+        <w:rPr>
+          <w:lang w:val="fr-CA"/>
+        </w:rPr>
+        <w:t>,</w:t>
       </w:r>
     </w:p>
     <w:p>
@@ -27,21 +33,7 @@
         <w:rPr>
           <w:lang w:val="fr-CA"/>
         </w:rPr>
-        <w:t xml:space="preserve">Je souhaite porter à l’attention de l’Ordre mon implication à titre de </w:t>
-      </w:r>
-      <w:r>
-        <w:rPr>
-          <w:b/>
-          <w:bCs/>
-          <w:lang w:val="fr-CA"/>
-        </w:rPr>
-        <w:t>consultant</w:t>
-      </w:r>
-      <w:r>
-        <w:rPr>
-          <w:lang w:val="fr-CA"/>
-        </w:rPr>
-        <w:t xml:space="preserve"> dans un projet de développement d’une application web utilisant une intelligence artificielle conversationnelle, afin d’assurer une démarche transparente et conforme aux obligations déontologiques.</w:t>
+        <w:t>Je souhaite porter à l’attention de l’Ordre mon implication à titre de consultant dans un projet de développement d’une application web utilisant une intelligence artificielle conversationnelle, afin d’assurer une démarche transparente et conforme aux obligations déontologiques.</w:t>
       </w:r>
     </w:p>
     <w:p>
@@ -51,39 +43,37 @@
           <w:lang w:val="fr-CA"/>
         </w:rPr>
       </w:pPr>
-      <w:r>
-        <w:rPr>
-          <w:lang w:val="fr-CA"/>
-        </w:rPr>
-        <w:t xml:space="preserve">Ce projet est porté et exploité par une entreprise tierce. Mon rôle se limite à une </w:t>
-      </w:r>
-      <w:r>
-        <w:rPr>
-          <w:b/>
-          <w:bCs/>
-          <w:lang w:val="fr-CA"/>
-        </w:rPr>
-        <w:t>contribution ponctuelle de consultation</w:t>
-      </w:r>
-      <w:r>
-        <w:rPr>
-          <w:lang w:val="fr-CA"/>
-        </w:rPr>
-        <w:t xml:space="preserve">, visant à aider à la structuration de contenus </w:t>
-      </w:r>
-      <w:r>
-        <w:rPr>
-          <w:b/>
-          <w:bCs/>
-          <w:lang w:val="fr-CA"/>
-        </w:rPr>
-        <w:t>généraux et éducatifs</w:t>
-      </w:r>
-      <w:r>
-        <w:rPr>
-          <w:lang w:val="fr-CA"/>
-        </w:rPr>
-        <w:t xml:space="preserve"> en nutrition, ainsi qu’à la définition de balises et de limites destinées à prévenir toute assimilation à un service professionnel.</w:t>
+      <w:proofErr w:type="spellStart"/>
+      <w:r>
+        <w:rPr>
+          <w:lang w:val="fr-CA"/>
+        </w:rPr>
+        <w:t>Nutr</w:t>
+      </w:r>
+      <w:proofErr w:type="spellEnd"/>
+      <w:r>
+        <w:rPr>
+          <w:lang w:val="fr-CA"/>
+        </w:rPr>
+        <w:t>-IA est une application web expérimentale utilisant une intelligence artificielle afin de diffuser de l’information générale en nutrition et en alimentation.</w:t>
+      </w:r>
+      <w:r>
+        <w:rPr>
+          <w:lang w:val="fr-CA"/>
+        </w:rPr>
+        <w:t xml:space="preserve"> </w:t>
+      </w:r>
+      <w:r>
+        <w:rPr>
+          <w:lang w:val="fr-CA"/>
+        </w:rPr>
+        <w:t>L’objectif de l’outil est de favoriser la compréhension et l’éducation du public, tout en respectant les limites entre information générale et services professionnels réglementés.</w:t>
+      </w:r>
+      <w:r>
+        <w:rPr>
+          <w:lang w:val="fr-CA"/>
+        </w:rPr>
+        <w:t xml:space="preserve"> </w:t>
       </w:r>
     </w:p>
     <w:p>
@@ -97,7 +87,7 @@
         <w:rPr>
           <w:lang w:val="fr-CA"/>
         </w:rPr>
-        <w:t>L’application a pour objectif exclusif de diffuser de l’information générale à caractère éducatif. Elle ne fournit aucun service professionnel, ne réalise aucune évaluation nutritionnelle, ne pose aucun diagnostic, ne recommande aucun traitement, supplément ou plan alimentaire individualisé, et ne se substitue en aucun cas à une consultation avec une ou un diététiste-nutritionniste ou un autre professionnel de la santé.</w:t>
+        <w:t>Elle ne fournit aucun service professionnel, ne réalise aucune évaluation nutritionnelle, ne pose aucun diagnostic, ne recommande aucun traitement, supplément ou plan alimentaire individualisé, et ne se substitue en aucun cas à une consultation avec une ou un diététiste-nutritionniste ou un autre professionnel de la santé.</w:t>
       </w:r>
     </w:p>
     <w:p>
@@ -111,7 +101,7 @@
         <w:rPr>
           <w:lang w:val="fr-CA"/>
         </w:rPr>
-        <w:t>Je n’interviens pas dans la validation de réponses individuelles, n’assure aucun suivi auprès des utilisateurs et n’offre aucune consultation par l’entremise de cet outil. Des avertissements explicites sont intégrés afin d’informer clairement le public des limites de l’application et de la nécessité de consulter un professionnel pour toute situation personnelle ou clinique.</w:t>
+        <w:t>Ce projet est porté et exploité par une entreprise tierce. Mon rôle se limite à une contribution ponctuelle de consultation, visant à aider à la structuration de contenus généraux et éducatifs en nutrition, ainsi qu’à la définition de balises et de limites destinées à prévenir toute assimilation à un service professionnel.</w:t>
       </w:r>
     </w:p>
     <w:p>
@@ -125,7 +115,7 @@
         <w:rPr>
           <w:lang w:val="fr-CA"/>
         </w:rPr>
-        <w:t>Par cette démarche, je souhaite m’assurer que mon implication demeure conforme aux attentes de l’Ordre et à mes obligations professionnelles, dans un souci constant de protection du public. Je demeure bien entendu disponible pour fournir toute précision jugée utile ou pour échanger avec un représentant de l’Ordre, au besoin.</w:t>
+        <w:t>Par cette démarche, je souhaite m’assurer que mon implication demeure conforme aux attentes de l’Ordre et à mes obligations professionnelles, dans un souci constant de protection du public. J’aimerais donc solliciter une rencontre avec vous afin de vous démontrer le potentiel de cette application et de discuter avec vous des limites de mon implication dans sa promotion.</w:t>
       </w:r>
     </w:p>
     <w:p>
@@ -154,7 +144,35 @@
         <w:rPr>
           <w:lang w:val="fr-CA"/>
         </w:rPr>
-        <w:t>[Nom complet]</w:t>
+        <w:t xml:space="preserve">Benoit Boulanger, </w:t>
+      </w:r>
+      <w:proofErr w:type="spellStart"/>
+      <w:r>
+        <w:rPr>
+          <w:lang w:val="fr-CA"/>
+        </w:rPr>
+        <w:t>Dt.P</w:t>
+      </w:r>
+      <w:proofErr w:type="spellEnd"/>
+      <w:r>
+        <w:rPr>
+          <w:lang w:val="fr-CA"/>
+        </w:rPr>
+        <w:t xml:space="preserve">, </w:t>
+      </w:r>
+      <w:proofErr w:type="spellStart"/>
+      <w:r>
+        <w:rPr>
+          <w:lang w:val="fr-CA"/>
+        </w:rPr>
+        <w:t>MSc</w:t>
+      </w:r>
+      <w:proofErr w:type="spellEnd"/>
+      <w:r>
+        <w:rPr>
+          <w:lang w:val="fr-CA"/>
+        </w:rPr>
+        <w:t>.</w:t>
       </w:r>
       <w:r>
         <w:rPr>
@@ -917,6 +935,7 @@
   <w:style w:type="character" w:default="1" w:styleId="Policepardfaut">
     <w:name w:val="Default Paragraph Font"/>
     <w:uiPriority w:val="1"/>
+    <w:semiHidden/>
     <w:unhideWhenUsed/>
   </w:style>
   <w:style w:type="table" w:default="1" w:styleId="TableauNormal">

</xml_diff>